<commit_message>
Added a distribution of classes in the dog dataset
</commit_message>
<xml_diff>
--- a/capstone-project-proposal/proposal.docx
+++ b/capstone-project-proposal/proposal.docx
@@ -61,8 +61,6 @@
       <w:pPr>
         <w:pStyle w:val="Title"/>
       </w:pPr>
-      <w:bookmarkStart w:id="0" w:name="_GoBack"/>
-      <w:bookmarkEnd w:id="0"/>
       <w:r>
         <w:t>Capstone project proposal</w:t>
       </w:r>
@@ -207,6 +205,7 @@
     </w:p>
     <w:p>
       <w:pPr>
+        <w:keepNext/>
         <w:spacing w:line="360" w:lineRule="auto"/>
         <w:jc w:val="center"/>
       </w:pPr>
@@ -215,7 +214,7 @@
           <w:noProof/>
         </w:rPr>
         <w:drawing>
-          <wp:inline distT="0" distB="0" distL="0" distR="0" wp14:anchorId="15C56481" wp14:editId="50AD67CD">
+          <wp:inline distT="0" distB="0" distL="0" distR="0" wp14:anchorId="4E079DFA" wp14:editId="154469D9">
             <wp:extent cx="2309060" cy="2545301"/>
             <wp:effectExtent l="0" t="0" r="0" b="7620"/>
             <wp:docPr id="1" name="Picture 1"/>
@@ -253,6 +252,25 @@
     </w:p>
     <w:p>
       <w:pPr>
+        <w:pStyle w:val="Caption"/>
+      </w:pPr>
+      <w:r>
+        <w:t xml:space="preserve">Figure </w:t>
+      </w:r>
+      <w:fldSimple w:instr=" SEQ Figure \* ARABIC ">
+        <w:r>
+          <w:rPr>
+            <w:noProof/>
+          </w:rPr>
+          <w:t>1</w:t>
+        </w:r>
+      </w:fldSimple>
+      <w:r>
+        <w:t>: Example output of the final application.</w:t>
+      </w:r>
+    </w:p>
+    <w:p>
+      <w:pPr>
         <w:spacing w:line="360" w:lineRule="auto"/>
         <w:rPr>
           <w:b/>
@@ -378,7 +396,11 @@
         <w:t>The problem consists of the following tasks: 1) finding a human face in an image, 2) finding the most similar breed to that of the human. If no human faces are detected</w:t>
       </w:r>
       <w:r>
-        <w:t xml:space="preserve">, it is necessary to determine if there is a dog in that </w:t>
+        <w:t xml:space="preserve">, it is necessary to </w:t>
+      </w:r>
+      <w:r>
+        <w:lastRenderedPageBreak/>
+        <w:t xml:space="preserve">determine if there is a dog in that </w:t>
       </w:r>
       <w:r>
         <w:t>image. If there is neither a</w:t>
@@ -396,41 +418,298 @@
         <w:t xml:space="preserve"> a</w:t>
       </w:r>
       <w:r>
-        <w:t xml:space="preserve"> human in the image, a </w:t>
-      </w:r>
+        <w:t xml:space="preserve"> human in the image, a message</w:t>
+      </w:r>
+      <w:r>
+        <w:t xml:space="preserve"> should be displayed</w:t>
+      </w:r>
+      <w:r>
+        <w:t xml:space="preserve">. </w:t>
+      </w:r>
+      <w:r>
+        <w:t>The problem of dog breed classification is challenging due to the wide variety of classes in the classification problem (&gt;100). In addition to that, the within class variance is large</w:t>
+      </w:r>
+      <w:r>
+        <w:t xml:space="preserve"> (</w:t>
+      </w:r>
+      <w:r>
+        <w:t xml:space="preserve">e.g. </w:t>
+      </w:r>
+      <w:r>
+        <w:t>different positions of dogs in an image)</w:t>
+      </w:r>
+      <w:r>
+        <w:t xml:space="preserve"> and b</w:t>
+      </w:r>
+      <w:r>
+        <w:t>etween-class variance is small (</w:t>
+      </w:r>
+      <w:r>
+        <w:t xml:space="preserve">e.g. </w:t>
+      </w:r>
+      <w:r>
+        <w:t>different colors of Labradors).</w:t>
+      </w:r>
+    </w:p>
+    <w:p>
+      <w:pPr>
+        <w:spacing w:line="360" w:lineRule="auto"/>
+        <w:rPr>
+          <w:b/>
+        </w:rPr>
+      </w:pPr>
+      <w:r>
+        <w:rPr>
+          <w:b/>
+        </w:rPr>
+        <w:t>Datasets and inputs</w:t>
+      </w:r>
+    </w:p>
+    <w:p>
+      <w:pPr>
+        <w:spacing w:line="360" w:lineRule="auto"/>
+      </w:pPr>
+      <w:r>
+        <w:t xml:space="preserve">Dog and human datasets are provided by the organizer of this course. They consist of 13233 human images and 8351 dog images. Images </w:t>
+      </w:r>
+      <w:r>
+        <w:t>have three color channels,</w:t>
+      </w:r>
+      <w:r>
+        <w:t xml:space="preserve"> different size</w:t>
+      </w:r>
+      <w:r>
+        <w:t>s</w:t>
+      </w:r>
+      <w:r>
+        <w:t xml:space="preserve"> and aspect ratio</w:t>
+      </w:r>
+      <w:r>
+        <w:t xml:space="preserve">s. Potential problems might arise from different aspect ratios of dog images and the fact that some pre-trained models only work with square images, i.e. the cropping might result in loss of relevant information (e.g. head of a dog). </w:t>
+      </w:r>
+      <w:r>
+        <w:t xml:space="preserve">Images are split in train, validation and test sets and stored in different folders. </w:t>
+      </w:r>
+      <w:r>
+        <w:t xml:space="preserve">Validation dataset is used after each epoch to determine whether there is an improvement in the model’s performance and whether it should be saved. Finally, the performance of the dataset is reported on a test set. </w:t>
+      </w:r>
+      <w:r>
+        <w:t xml:space="preserve">The dataset is not heavily unbalanced with most classes having 30-50 samples. </w:t>
+      </w:r>
+      <w:r>
+        <w:t>The following image shows the distribution of classes in dog b</w:t>
+      </w:r>
+      <w:r>
+        <w:t>reed</w:t>
+      </w:r>
+      <w:r>
+        <w:t xml:space="preserve"> </w:t>
+      </w:r>
+      <w:r>
+        <w:t>dataset:</w:t>
+      </w:r>
+    </w:p>
+    <w:p>
+      <w:pPr>
+        <w:keepNext/>
+        <w:spacing w:line="360" w:lineRule="auto"/>
+        <w:jc w:val="center"/>
+      </w:pPr>
+      <w:r>
+        <w:rPr>
+          <w:noProof/>
+        </w:rPr>
+        <w:drawing>
+          <wp:inline distT="0" distB="0" distL="0" distR="0" wp14:anchorId="57EC2849" wp14:editId="19D26132">
+            <wp:extent cx="3672840" cy="2537460"/>
+            <wp:effectExtent l="0" t="0" r="3810" b="0"/>
+            <wp:docPr id="2" name="Picture 2" descr="Image for post"/>
+            <wp:cNvGraphicFramePr>
+              <a:graphicFrameLocks xmlns:a="http://schemas.openxmlformats.org/drawingml/2006/main" noChangeAspect="1"/>
+            </wp:cNvGraphicFramePr>
+            <a:graphic xmlns:a="http://schemas.openxmlformats.org/drawingml/2006/main">
+              <a:graphicData uri="http://schemas.openxmlformats.org/drawingml/2006/picture">
+                <pic:pic xmlns:pic="http://schemas.openxmlformats.org/drawingml/2006/picture">
+                  <pic:nvPicPr>
+                    <pic:cNvPr id="0" name="Picture 1" descr="Image for post"/>
+                    <pic:cNvPicPr>
+                      <a:picLocks noChangeAspect="1" noChangeArrowheads="1"/>
+                    </pic:cNvPicPr>
+                  </pic:nvPicPr>
+                  <pic:blipFill>
+                    <a:blip r:embed="rId10">
+                      <a:extLst>
+                        <a:ext uri="{28A0092B-C50C-407E-A947-70E740481C1C}">
+                          <a14:useLocalDpi xmlns:a14="http://schemas.microsoft.com/office/drawing/2010/main" val="0"/>
+                        </a:ext>
+                      </a:extLst>
+                    </a:blip>
+                    <a:srcRect/>
+                    <a:stretch>
+                      <a:fillRect/>
+                    </a:stretch>
+                  </pic:blipFill>
+                  <pic:spPr bwMode="auto">
+                    <a:xfrm>
+                      <a:off x="0" y="0"/>
+                      <a:ext cx="3672840" cy="2537460"/>
+                    </a:xfrm>
+                    <a:prstGeom prst="rect">
+                      <a:avLst/>
+                    </a:prstGeom>
+                    <a:noFill/>
+                    <a:ln>
+                      <a:noFill/>
+                    </a:ln>
+                  </pic:spPr>
+                </pic:pic>
+              </a:graphicData>
+            </a:graphic>
+          </wp:inline>
+        </w:drawing>
+      </w:r>
+    </w:p>
+    <w:p>
+      <w:pPr>
+        <w:pStyle w:val="Caption"/>
+      </w:pPr>
+      <w:r>
+        <w:t xml:space="preserve">Figure </w:t>
+      </w:r>
+      <w:fldSimple w:instr=" SEQ Figure \* ARABIC ">
+        <w:r>
+          <w:rPr>
+            <w:noProof/>
+          </w:rPr>
+          <w:t>2</w:t>
+        </w:r>
+      </w:fldSimple>
+      <w:r>
+        <w:t xml:space="preserve">: Distribution of dog breed (classes) within the dataset. Courtesy of </w:t>
+      </w:r>
+      <w:r>
+        <w:rPr>
+          <w:rStyle w:val="FootnoteReference"/>
+        </w:rPr>
+        <w:footnoteReference w:id="2"/>
+      </w:r>
+    </w:p>
+    <w:p>
+      <w:pPr>
+        <w:spacing w:line="360" w:lineRule="auto"/>
+        <w:rPr>
+          <w:b/>
+        </w:rPr>
+      </w:pPr>
+      <w:r>
+        <w:rPr>
+          <w:b/>
+        </w:rPr>
+        <w:t>Solution statement</w:t>
+      </w:r>
+    </w:p>
+    <w:p>
+      <w:pPr>
+        <w:spacing w:line="360" w:lineRule="auto"/>
+      </w:pPr>
       <w:r>
         <w:lastRenderedPageBreak/>
-        <w:t>message</w:t>
-      </w:r>
-      <w:r>
-        <w:t xml:space="preserve"> should be displayed</w:t>
-      </w:r>
-      <w:r>
-        <w:t xml:space="preserve">. </w:t>
-      </w:r>
-      <w:r>
-        <w:t>The problem of dog breed classification is challenging due to the wide variety of classes in the classification problem (&gt;100). In addition to that, the within class variance is large</w:t>
-      </w:r>
-      <w:r>
-        <w:t xml:space="preserve"> (</w:t>
-      </w:r>
-      <w:r>
-        <w:t xml:space="preserve">e.g. </w:t>
-      </w:r>
-      <w:r>
-        <w:t>different positions of dogs in an image)</w:t>
-      </w:r>
-      <w:r>
-        <w:t xml:space="preserve"> and b</w:t>
-      </w:r>
-      <w:r>
-        <w:t>etween-class variance is small (</w:t>
-      </w:r>
-      <w:r>
-        <w:t xml:space="preserve">e.g. </w:t>
-      </w:r>
-      <w:r>
-        <w:t>different colors of Labradors).</w:t>
+        <w:t>For the problem of dog breed classification one will need to use large networks with many convolutional layers (&gt;10). To speed up the training procedure (with resources provided within the MLE course), we will use</w:t>
+      </w:r>
+      <w:r>
+        <w:t xml:space="preserve"> an existing human face detector</w:t>
+      </w:r>
+      <w:r>
+        <w:t xml:space="preserve"> </w:t>
+      </w:r>
+      <w:r>
+        <w:t>(</w:t>
+      </w:r>
+      <w:proofErr w:type="spellStart"/>
+      <w:r>
+        <w:t>Haar</w:t>
+      </w:r>
+      <w:proofErr w:type="spellEnd"/>
+      <w:r>
+        <w:t xml:space="preserve"> feature-based cascade</w:t>
+      </w:r>
+      <w:r>
+        <w:rPr>
+          <w:rStyle w:val="FootnoteReference"/>
+        </w:rPr>
+        <w:footnoteReference w:id="3"/>
+      </w:r>
+      <w:r>
+        <w:t xml:space="preserve">) and </w:t>
+      </w:r>
+      <w:r>
+        <w:t>pre-trained detectors for image classification such as VGG16</w:t>
+      </w:r>
+      <w:r>
+        <w:rPr>
+          <w:rStyle w:val="FootnoteReference"/>
+        </w:rPr>
+        <w:footnoteReference w:id="4"/>
+      </w:r>
+      <w:r>
+        <w:t>.</w:t>
+      </w:r>
+      <w:r>
+        <w:t xml:space="preserve"> </w:t>
+      </w:r>
+      <w:r>
+        <w:t>The solution will be</w:t>
+      </w:r>
+      <w:r>
+        <w:t xml:space="preserve"> presented in</w:t>
+      </w:r>
+      <w:r>
+        <w:t xml:space="preserve"> three steps. The first step is to quantify the </w:t>
+      </w:r>
+      <w:r>
+        <w:t>accuracy</w:t>
+      </w:r>
+      <w:r>
+        <w:t xml:space="preserve"> of a human face detector on a dataset of dog and human images. Then, another classifier is built </w:t>
+      </w:r>
+      <w:r>
+        <w:t>that</w:t>
+      </w:r>
+      <w:r>
+        <w:t xml:space="preserve"> should </w:t>
+      </w:r>
+      <w:r>
+        <w:t>determine</w:t>
+      </w:r>
+      <w:r>
+        <w:t xml:space="preserve"> a dog breed. </w:t>
+      </w:r>
+      <w:r>
+        <w:t>Quan</w:t>
+      </w:r>
+      <w:r>
+        <w:t>t</w:t>
+      </w:r>
+      <w:r>
+        <w:t>it</w:t>
+      </w:r>
+      <w:r>
+        <w:t xml:space="preserve">ative assessment </w:t>
+      </w:r>
+      <w:r>
+        <w:t xml:space="preserve">(accuracy) </w:t>
+      </w:r>
+      <w:r>
+        <w:t xml:space="preserve">of the dog classifier is  obtained on a test set with dogs. The last step is to build an app which fulfils the requirements in the </w:t>
+      </w:r>
+      <w:r>
+        <w:rPr>
+          <w:i/>
+        </w:rPr>
+        <w:t>Problem statement</w:t>
+      </w:r>
+      <w:r>
+        <w:t>.</w:t>
       </w:r>
     </w:p>
     <w:p>
@@ -444,36 +723,63 @@
         <w:rPr>
           <w:b/>
         </w:rPr>
-        <w:t>Datasets and inputs</w:t>
-      </w:r>
-    </w:p>
-    <w:p>
-      <w:pPr>
-        <w:spacing w:line="360" w:lineRule="auto"/>
-      </w:pPr>
-      <w:r>
-        <w:t xml:space="preserve">Dog and human datasets are provided by the organizer of this course. They consist of 13233 human images and 8351 dog images. Images </w:t>
-      </w:r>
-      <w:r>
-        <w:t>have three color channels,</w:t>
-      </w:r>
-      <w:r>
-        <w:t xml:space="preserve"> different size</w:t>
-      </w:r>
-      <w:r>
-        <w:t>s</w:t>
-      </w:r>
-      <w:r>
-        <w:t xml:space="preserve"> and aspect ratio</w:t>
-      </w:r>
-      <w:r>
-        <w:t xml:space="preserve">s. Potential problems might arise from different aspect ratios of dog images and the fact that some pre-trained models only work with square images, i.e. the cropping might result in loss of relevant information (e.g. head of a dog). </w:t>
-      </w:r>
-      <w:r>
-        <w:t xml:space="preserve">Images are split in train, validation and test sets and stored in different folders. </w:t>
-      </w:r>
-      <w:r>
-        <w:t xml:space="preserve">Validation dataset is used after each epoch to determine whether there is an improvement in the model’s performance and whether it should be saved. Finally, the performance of the dataset is reported on a test set. </w:t>
+        <w:t>Benchmark model</w:t>
+      </w:r>
+    </w:p>
+    <w:p>
+      <w:pPr>
+        <w:spacing w:line="360" w:lineRule="auto"/>
+      </w:pPr>
+      <w:r>
+        <w:t xml:space="preserve">As a benchmark model </w:t>
+      </w:r>
+      <w:r>
+        <w:t xml:space="preserve">for the most challenging part - dog breed classification, </w:t>
+      </w:r>
+      <w:r>
+        <w:t>we will first construct a simple convolutiona</w:t>
+      </w:r>
+      <w:r>
+        <w:t>l</w:t>
+      </w:r>
+      <w:r>
+        <w:t xml:space="preserve"> network with 2-3</w:t>
+      </w:r>
+      <w:r>
+        <w:t xml:space="preserve"> convolutional</w:t>
+      </w:r>
+      <w:r>
+        <w:t xml:space="preserve"> layers and 2-3 fully connected layers.</w:t>
+      </w:r>
+      <w:r>
+        <w:t xml:space="preserve"> The go</w:t>
+      </w:r>
+      <w:r>
+        <w:t xml:space="preserve">al here is to set a benchmark on the lowest value of accuracy and also to understand </w:t>
+      </w:r>
+      <w:r>
+        <w:t xml:space="preserve">how complex </w:t>
+      </w:r>
+      <w:r>
+        <w:t>should the final classifier be</w:t>
+      </w:r>
+      <w:r>
+        <w:t xml:space="preserve">. It is expected that </w:t>
+      </w:r>
+      <w:r>
+        <w:t>a simple benchmark classifier</w:t>
+      </w:r>
+      <w:r>
+        <w:t xml:space="preserve"> will have accuracy of </w:t>
+      </w:r>
+      <w:r>
+        <w:rPr>
+          <w:rFonts w:ascii="Cambria Math" w:hAnsi="Cambria Math"/>
+        </w:rPr>
+        <w:t>≈</w:t>
+      </w:r>
+      <w:r>
+        <w:t>10%.</w:t>
       </w:r>
     </w:p>
     <w:p>
@@ -487,291 +793,109 @@
         <w:rPr>
           <w:b/>
         </w:rPr>
-        <w:t>Solution statement</w:t>
-      </w:r>
-    </w:p>
-    <w:p>
-      <w:pPr>
-        <w:spacing w:line="360" w:lineRule="auto"/>
-      </w:pPr>
-      <w:r>
-        <w:t>For the problem of dog breed classification one will need to use large networks with many convolutional layers (&gt;10). To speed up the training procedure (with resources provided within the MLE course), we will use</w:t>
-      </w:r>
-      <w:r>
-        <w:t xml:space="preserve"> an existing human face detector</w:t>
-      </w:r>
-      <w:r>
-        <w:t xml:space="preserve"> </w:t>
-      </w:r>
-      <w:r>
-        <w:t>(</w:t>
-      </w:r>
-      <w:proofErr w:type="spellStart"/>
-      <w:r>
-        <w:t>Haar</w:t>
-      </w:r>
-      <w:proofErr w:type="spellEnd"/>
-      <w:r>
-        <w:t xml:space="preserve"> feature-based cascade</w:t>
-      </w:r>
-      <w:r>
-        <w:rPr>
-          <w:rStyle w:val="FootnoteReference"/>
-        </w:rPr>
-        <w:footnoteReference w:id="2"/>
-      </w:r>
-      <w:r>
-        <w:t xml:space="preserve">) and </w:t>
-      </w:r>
-      <w:r>
-        <w:t>pre-trained detectors for image classification such as VGG16</w:t>
-      </w:r>
-      <w:r>
-        <w:rPr>
-          <w:rStyle w:val="FootnoteReference"/>
-        </w:rPr>
-        <w:footnoteReference w:id="3"/>
+        <w:t>Evaluation metrics</w:t>
+      </w:r>
+    </w:p>
+    <w:p>
+      <w:pPr>
+        <w:spacing w:line="360" w:lineRule="auto"/>
+      </w:pPr>
+      <w:r>
+        <w:t>We use accuracy as a  performance for assessing both the benchmark and the final mode</w:t>
+      </w:r>
+      <w:r>
+        <w:t xml:space="preserve">l (dog breed classification). For assessing the performance of human face detection we test the classifier on both human and dog images and report the accuracy. </w:t>
+      </w:r>
+      <w:r>
+        <w:t>In that test (human face, no human face) the accuracy on dog images can be considered as a true negative rate.</w:t>
+      </w:r>
+    </w:p>
+    <w:p>
+      <w:pPr>
+        <w:spacing w:line="360" w:lineRule="auto"/>
+        <w:rPr>
+          <w:b/>
+        </w:rPr>
+      </w:pPr>
+      <w:r>
+        <w:rPr>
+          <w:b/>
+        </w:rPr>
+        <w:t>Project design</w:t>
+      </w:r>
+    </w:p>
+    <w:p>
+      <w:pPr>
+        <w:spacing w:line="360" w:lineRule="auto"/>
+      </w:pPr>
+      <w:r>
+        <w:t>The project is divided in seven phases:</w:t>
+      </w:r>
+    </w:p>
+    <w:p>
+      <w:pPr>
+        <w:spacing w:line="360" w:lineRule="auto"/>
+      </w:pPr>
+      <w:r>
+        <w:t>1</w:t>
+      </w:r>
+      <w:r>
+        <w:t>. Detecting human fa</w:t>
+      </w:r>
+      <w:bookmarkStart w:id="0" w:name="_GoBack"/>
+      <w:bookmarkEnd w:id="0"/>
+      <w:r>
+        <w:t>ces in images.</w:t>
+      </w:r>
+    </w:p>
+    <w:p>
+      <w:pPr>
+        <w:spacing w:line="360" w:lineRule="auto"/>
+      </w:pPr>
+      <w:r>
+        <w:t>2</w:t>
+      </w:r>
+      <w:r>
+        <w:t>. Detecting dogs in images</w:t>
+      </w:r>
+      <w:r>
+        <w:t xml:space="preserve"> using a pre-trained model such as VGG16.</w:t>
+      </w:r>
+    </w:p>
+    <w:p>
+      <w:pPr>
+        <w:spacing w:line="360" w:lineRule="auto"/>
+      </w:pPr>
+      <w:r>
+        <w:t>3</w:t>
+      </w:r>
+      <w:r>
+        <w:t>. Creating a simple (benchmark) classifier of dog breeds</w:t>
+      </w:r>
+      <w:r>
+        <w:t xml:space="preserve"> from scratch</w:t>
       </w:r>
       <w:r>
         <w:t>.</w:t>
       </w:r>
-      <w:r>
-        <w:t xml:space="preserve"> </w:t>
-      </w:r>
-      <w:r>
-        <w:t>The solution will be</w:t>
-      </w:r>
-      <w:r>
-        <w:t xml:space="preserve"> presented in</w:t>
-      </w:r>
-      <w:r>
-        <w:t xml:space="preserve"> three steps. The first step is to quantify the </w:t>
-      </w:r>
-      <w:r>
-        <w:t>accuracy</w:t>
-      </w:r>
-      <w:r>
-        <w:t xml:space="preserve"> of a human face detector on a dataset of dog and human images. Then, another classifier is built </w:t>
-      </w:r>
-      <w:r>
-        <w:t>that</w:t>
-      </w:r>
-      <w:r>
-        <w:t xml:space="preserve"> should </w:t>
-      </w:r>
-      <w:r>
-        <w:t>determine</w:t>
-      </w:r>
-      <w:r>
-        <w:t xml:space="preserve"> a dog breed. </w:t>
-      </w:r>
-      <w:r>
-        <w:t>Quan</w:t>
-      </w:r>
-      <w:r>
-        <w:t>t</w:t>
-      </w:r>
-      <w:r>
-        <w:t>it</w:t>
-      </w:r>
-      <w:r>
-        <w:t xml:space="preserve">ative assessment </w:t>
-      </w:r>
-      <w:r>
-        <w:t xml:space="preserve">(accuracy) </w:t>
-      </w:r>
-      <w:r>
-        <w:t xml:space="preserve">of the dog classifier is  obtained on a test set with dogs. The last step is to build an app which fulfils the requirements in the </w:t>
-      </w:r>
-      <w:r>
-        <w:rPr>
-          <w:i/>
-        </w:rPr>
-        <w:t>Problem statement</w:t>
-      </w:r>
-      <w:r>
-        <w:t>.</w:t>
-      </w:r>
-    </w:p>
-    <w:p>
-      <w:pPr>
-        <w:spacing w:line="360" w:lineRule="auto"/>
-        <w:rPr>
-          <w:b/>
-        </w:rPr>
-      </w:pPr>
-      <w:r>
-        <w:rPr>
-          <w:b/>
-        </w:rPr>
-        <w:t>Benchmark model</w:t>
-      </w:r>
-    </w:p>
-    <w:p>
-      <w:pPr>
-        <w:spacing w:line="360" w:lineRule="auto"/>
-      </w:pPr>
-      <w:r>
-        <w:t xml:space="preserve">As a benchmark model </w:t>
-      </w:r>
-      <w:r>
-        <w:t xml:space="preserve">for the most challenging part - dog breed classification, </w:t>
-      </w:r>
-      <w:r>
-        <w:t>we will first construct a simple convolutiona</w:t>
-      </w:r>
-      <w:r>
-        <w:t>l</w:t>
-      </w:r>
-      <w:r>
-        <w:t xml:space="preserve"> network with 2-3</w:t>
-      </w:r>
-      <w:r>
-        <w:t xml:space="preserve"> convolutional</w:t>
-      </w:r>
-      <w:r>
-        <w:t xml:space="preserve"> layers and 2-3 fully connected layers.</w:t>
-      </w:r>
-      <w:r>
-        <w:t xml:space="preserve"> The go</w:t>
-      </w:r>
-      <w:r>
-        <w:t xml:space="preserve">al here is to set a benchmark on the lowest value of accuracy and also to understand </w:t>
-      </w:r>
-      <w:r>
-        <w:t xml:space="preserve">how complex </w:t>
-      </w:r>
-      <w:r>
-        <w:t>should the final classifier be</w:t>
-      </w:r>
-      <w:r>
-        <w:t xml:space="preserve">. It is expected that </w:t>
-      </w:r>
-      <w:r>
-        <w:t>a simple benchmark classifier</w:t>
-      </w:r>
-      <w:r>
-        <w:t xml:space="preserve"> will have accuracy of </w:t>
-      </w:r>
-      <w:r>
-        <w:rPr>
-          <w:rFonts w:ascii="Cambria Math" w:hAnsi="Cambria Math"/>
-        </w:rPr>
-        <w:t>≈</w:t>
-      </w:r>
-      <w:r>
-        <w:t>10%.</w:t>
-      </w:r>
-    </w:p>
-    <w:p>
-      <w:pPr>
-        <w:spacing w:line="360" w:lineRule="auto"/>
-        <w:rPr>
-          <w:b/>
-        </w:rPr>
-      </w:pPr>
-      <w:r>
-        <w:rPr>
-          <w:b/>
-        </w:rPr>
+    </w:p>
+    <w:p>
+      <w:pPr>
+        <w:spacing w:line="360" w:lineRule="auto"/>
+      </w:pPr>
+      <w:r>
+        <w:t>4</w:t>
+      </w:r>
+      <w:r>
+        <w:t>. Creating the final dog breed classifier using transfer learning on a pre-trained convolutional neural network.</w:t>
+      </w:r>
+    </w:p>
+    <w:p>
+      <w:pPr>
+        <w:spacing w:line="360" w:lineRule="auto"/>
+      </w:pPr>
+      <w:r>
         <w:lastRenderedPageBreak/>
-        <w:t>Evaluation metrics</w:t>
-      </w:r>
-    </w:p>
-    <w:p>
-      <w:pPr>
-        <w:spacing w:line="360" w:lineRule="auto"/>
-      </w:pPr>
-      <w:r>
-        <w:t>We use accuracy as a  performance for assessing both the benchmark and the final mode</w:t>
-      </w:r>
-      <w:r>
-        <w:t xml:space="preserve">l (dog breed classification). For assessing the performance of human face detection we test the classifier on both human and dog images and report the accuracy. </w:t>
-      </w:r>
-      <w:r>
-        <w:t>In that test (human face, no human face) the accuracy on dog images can be considered as a true negative rate.</w:t>
-      </w:r>
-    </w:p>
-    <w:p>
-      <w:pPr>
-        <w:spacing w:line="360" w:lineRule="auto"/>
-        <w:rPr>
-          <w:b/>
-        </w:rPr>
-      </w:pPr>
-      <w:r>
-        <w:rPr>
-          <w:b/>
-        </w:rPr>
-        <w:t>Project design</w:t>
-      </w:r>
-    </w:p>
-    <w:p>
-      <w:pPr>
-        <w:spacing w:line="360" w:lineRule="auto"/>
-      </w:pPr>
-      <w:r>
-        <w:t>The project is divided in seven phases:</w:t>
-      </w:r>
-    </w:p>
-    <w:p>
-      <w:pPr>
-        <w:spacing w:line="360" w:lineRule="auto"/>
-      </w:pPr>
-      <w:r>
-        <w:t>1</w:t>
-      </w:r>
-      <w:r>
-        <w:t>. Detecting human faces in images.</w:t>
-      </w:r>
-    </w:p>
-    <w:p>
-      <w:pPr>
-        <w:spacing w:line="360" w:lineRule="auto"/>
-      </w:pPr>
-      <w:r>
-        <w:t>2</w:t>
-      </w:r>
-      <w:r>
-        <w:t>. Detecting dogs in images</w:t>
-      </w:r>
-      <w:r>
-        <w:t xml:space="preserve"> using a pre-trained model such as VGG16.</w:t>
-      </w:r>
-    </w:p>
-    <w:p>
-      <w:pPr>
-        <w:spacing w:line="360" w:lineRule="auto"/>
-      </w:pPr>
-      <w:r>
-        <w:t>3</w:t>
-      </w:r>
-      <w:r>
-        <w:t>. Creating a simple (benchmark) classifier of dog breeds</w:t>
-      </w:r>
-      <w:r>
-        <w:t xml:space="preserve"> from scratch</w:t>
-      </w:r>
-      <w:r>
-        <w:t>.</w:t>
-      </w:r>
-    </w:p>
-    <w:p>
-      <w:pPr>
-        <w:spacing w:line="360" w:lineRule="auto"/>
-      </w:pPr>
-      <w:r>
-        <w:t>4</w:t>
-      </w:r>
-      <w:r>
-        <w:t>. Creating the final dog breed classifier using transfer learning on a pre-trained convolutional neural network.</w:t>
-      </w:r>
-    </w:p>
-    <w:p>
-      <w:pPr>
-        <w:spacing w:line="360" w:lineRule="auto"/>
-      </w:pPr>
-      <w:r>
         <w:t>5</w:t>
       </w:r>
       <w:r>
@@ -902,7 +1026,7 @@
         <w:footnoteRef/>
       </w:r>
       <w:r>
-        <w:t xml:space="preserve"> P. Viola, M. Jones, Conf. on Computer Vision and Pattern Recognition, 2001, </w:t>
+        <w:t xml:space="preserve"> Jing Xian Lin: </w:t>
       </w:r>
       <w:hyperlink r:id="rId2" w:history="1">
         <w:r>
@@ -926,6 +1050,30 @@
         <w:footnoteRef/>
       </w:r>
       <w:r>
+        <w:t xml:space="preserve"> P. Viola, M. Jones, Conf. on Computer Vision and Pattern Recognition, 2001, </w:t>
+      </w:r>
+      <w:hyperlink r:id="rId3" w:history="1">
+        <w:r>
+          <w:rPr>
+            <w:rStyle w:val="Hyperlink"/>
+          </w:rPr>
+          <w:t>link</w:t>
+        </w:r>
+      </w:hyperlink>
+    </w:p>
+  </w:footnote>
+  <w:footnote w:id="4">
+    <w:p>
+      <w:pPr>
+        <w:pStyle w:val="FootnoteText"/>
+      </w:pPr>
+      <w:r>
+        <w:rPr>
+          <w:rStyle w:val="FootnoteReference"/>
+        </w:rPr>
+        <w:footnoteRef/>
+      </w:r>
+      <w:r>
         <w:t xml:space="preserve"> </w:t>
       </w:r>
       <w:r>
@@ -939,7 +1087,7 @@
       <w:r>
         <w:t xml:space="preserve"> and A. Zisserman, </w:t>
       </w:r>
-      <w:hyperlink r:id="rId3" w:history="1">
+      <w:hyperlink r:id="rId4" w:history="1">
         <w:r>
           <w:rPr>
             <w:rStyle w:val="Hyperlink"/>
@@ -1737,6 +1885,24 @@
       <w:u w:val="single"/>
     </w:rPr>
   </w:style>
+  <w:style w:type="paragraph" w:styleId="Caption">
+    <w:name w:val="caption"/>
+    <w:basedOn w:val="Normal"/>
+    <w:next w:val="Normal"/>
+    <w:uiPriority w:val="35"/>
+    <w:unhideWhenUsed/>
+    <w:qFormat/>
+    <w:rsid w:val="00A57151"/>
+    <w:pPr>
+      <w:spacing w:line="240" w:lineRule="auto"/>
+      <w:jc w:val="center"/>
+    </w:pPr>
+    <w:rPr>
+      <w:bCs/>
+      <w:sz w:val="18"/>
+      <w:szCs w:val="18"/>
+    </w:rPr>
+  </w:style>
 </w:styles>
 </file>
 
@@ -2187,6 +2353,24 @@
     <w:rPr>
       <w:color w:val="0000FF"/>
       <w:u w:val="single"/>
+    </w:rPr>
+  </w:style>
+  <w:style w:type="paragraph" w:styleId="Caption">
+    <w:name w:val="caption"/>
+    <w:basedOn w:val="Normal"/>
+    <w:next w:val="Normal"/>
+    <w:uiPriority w:val="35"/>
+    <w:unhideWhenUsed/>
+    <w:qFormat/>
+    <w:rsid w:val="00A57151"/>
+    <w:pPr>
+      <w:spacing w:line="240" w:lineRule="auto"/>
+      <w:jc w:val="center"/>
+    </w:pPr>
+    <w:rPr>
+      <w:bCs/>
+      <w:sz w:val="18"/>
+      <w:szCs w:val="18"/>
     </w:rPr>
   </w:style>
 </w:styles>
@@ -2482,7 +2666,7 @@
 </file>
 
 <file path=customXml/itemProps1.xml><?xml version="1.0" encoding="utf-8"?>
-<ds:datastoreItem xmlns:ds="http://schemas.openxmlformats.org/officeDocument/2006/customXml" ds:itemID="{0064FADB-CCA5-4246-9A8A-FCB2071667B7}">
+<ds:datastoreItem xmlns:ds="http://schemas.openxmlformats.org/officeDocument/2006/customXml" ds:itemID="{4226D1AA-4CEC-4DEA-B8FF-687018EB712E}">
   <ds:schemaRefs>
     <ds:schemaRef ds:uri="http://schemas.openxmlformats.org/officeDocument/2006/bibliography"/>
   </ds:schemaRefs>

</xml_diff>